<commit_message>
Updated resume after talking with BYU Career Services
</commit_message>
<xml_diff>
--- a/codyuhiresume2020-2.docx
+++ b/codyuhiresume2020-2.docx
@@ -67,8 +67,18 @@
           <w:bCs/>
           <w:color w:val="1D9553"/>
         </w:rPr>
-        <w:t>codyuhi@protonmail.com · codyuhi.github.io · linkedin.com/in/codyuhi</w:t>
-      </w:r>
+        <w:t>codyuhi@protonmail.com · codyuhi.github.io · linkedin.com/in/</w:t>
+      </w:r>
+      <w:proofErr w:type="spellStart"/>
+      <w:r>
+        <w:rPr>
+          <w:b/>
+          <w:bCs/>
+          <w:color w:val="1D9553"/>
+        </w:rPr>
+        <w:t>codyuhi</w:t>
+      </w:r>
+      <w:proofErr w:type="spellEnd"/>
     </w:p>
     <w:p>
       <w:pPr>
@@ -529,15 +539,7 @@
           <w:bCs/>
           <w:color w:val="3B3838" w:themeColor="background2" w:themeShade="40"/>
         </w:rPr>
-        <w:t>APRIL 2020</w:t>
-      </w:r>
-      <w:r>
-        <w:rPr>
-          <w:b/>
-          <w:bCs/>
-          <w:color w:val="3B3838" w:themeColor="background2" w:themeShade="40"/>
-        </w:rPr>
-        <w:t xml:space="preserve"> – PRESENT</w:t>
+        <w:t>APRIL 2020 – PRESENT</w:t>
       </w:r>
     </w:p>
     <w:p>
@@ -568,17 +570,7 @@
           <w:sz w:val="26"/>
           <w:szCs w:val="26"/>
         </w:rPr>
-        <w:t>SOFTWARE ENGINEER - INTERN</w:t>
-      </w:r>
-      <w:r>
-        <w:rPr>
-          <w:b/>
-          <w:bCs/>
-          <w:color w:val="1D9553"/>
-          <w:sz w:val="26"/>
-          <w:szCs w:val="26"/>
-        </w:rPr>
-        <w:t>,</w:t>
+        <w:t>SOFTWARE ENGINEER - INTERN,</w:t>
       </w:r>
       <w:r>
         <w:rPr>
@@ -802,7 +794,15 @@
         <w:rPr>
           <w:color w:val="3B3838" w:themeColor="background2" w:themeShade="40"/>
         </w:rPr>
-        <w:t>Collaborate across development teams to streamline ticket management</w:t>
+        <w:t>Collaborate across development teams to streamline t</w:t>
+      </w:r>
+      <w:bookmarkStart w:id="0" w:name="_GoBack"/>
+      <w:bookmarkEnd w:id="0"/>
+      <w:r>
+        <w:rPr>
+          <w:color w:val="3B3838" w:themeColor="background2" w:themeShade="40"/>
+        </w:rPr>
+        <w:t>icket management</w:t>
       </w:r>
     </w:p>
     <w:p>
@@ -864,6 +864,8 @@
         </w:numPr>
         <w:ind w:left="720"/>
         <w:rPr>
+          <w:b/>
+          <w:bCs/>
           <w:color w:val="3B3838" w:themeColor="background2" w:themeShade="40"/>
           <w:sz w:val="8"/>
           <w:szCs w:val="8"/>
@@ -875,12 +877,14 @@
         </w:rPr>
         <w:t>Develop Python and Bash scripts to perform data analysis</w:t>
       </w:r>
-    </w:p>
-    <w:p>
-      <w:pPr>
-        <w:pStyle w:val="ListParagraph"/>
-        <w:ind w:left="900"/>
-        <w:rPr>
+      <w:bookmarkStart w:id="1" w:name="_Hlk45140390"/>
+    </w:p>
+    <w:p>
+      <w:pPr>
+        <w:pStyle w:val="ListParagraph"/>
+        <w:rPr>
+          <w:b/>
+          <w:bCs/>
           <w:color w:val="3B3838" w:themeColor="background2" w:themeShade="40"/>
           <w:sz w:val="8"/>
           <w:szCs w:val="8"/>
@@ -903,7 +907,23 @@
           <w:bCs/>
           <w:color w:val="3B3838" w:themeColor="background2" w:themeShade="40"/>
         </w:rPr>
-        <w:t>SEPTEMBER 2017 – PRESENT</w:t>
+        <w:t>SEPTEMBER 2017</w:t>
+      </w:r>
+      <w:r>
+        <w:rPr>
+          <w:b/>
+          <w:bCs/>
+          <w:color w:val="3B3838" w:themeColor="background2" w:themeShade="40"/>
+        </w:rPr>
+        <w:t xml:space="preserve"> – </w:t>
+      </w:r>
+      <w:r>
+        <w:rPr>
+          <w:b/>
+          <w:bCs/>
+          <w:color w:val="3B3838" w:themeColor="background2" w:themeShade="40"/>
+        </w:rPr>
+        <w:t>PRESENT</w:t>
       </w:r>
     </w:p>
     <w:p>
@@ -924,7 +944,7 @@
           <w:sz w:val="26"/>
           <w:szCs w:val="26"/>
         </w:rPr>
-        <w:t>25U: SIGNAL SUPPORT SYSTEM SPECIALIST</w:t>
+        <w:t>25U – SIGNAL SUPPORT SYSTEM SPECIALIST</w:t>
       </w:r>
       <w:r>
         <w:rPr>
@@ -942,7 +962,85 @@
           <w:sz w:val="26"/>
           <w:szCs w:val="26"/>
         </w:rPr>
-        <w:t>US ARMY RESERVES</w:t>
+        <w:t xml:space="preserve">US </w:t>
+      </w:r>
+      <w:r>
+        <w:rPr>
+          <w:color w:val="3B3838" w:themeColor="background2" w:themeShade="40"/>
+          <w:sz w:val="26"/>
+          <w:szCs w:val="26"/>
+        </w:rPr>
+        <w:t>ARMY RESERVES</w:t>
+      </w:r>
+    </w:p>
+    <w:p>
+      <w:pPr>
+        <w:pStyle w:val="ListParagraph"/>
+        <w:rPr>
+          <w:b/>
+          <w:bCs/>
+          <w:color w:val="3B3838" w:themeColor="background2" w:themeShade="40"/>
+          <w:sz w:val="8"/>
+          <w:szCs w:val="8"/>
+        </w:rPr>
+      </w:pPr>
+    </w:p>
+    <w:p>
+      <w:pPr>
+        <w:pStyle w:val="ListParagraph"/>
+        <w:ind w:left="0"/>
+        <w:rPr>
+          <w:b/>
+          <w:bCs/>
+          <w:color w:val="3B3838" w:themeColor="background2" w:themeShade="40"/>
+        </w:rPr>
+      </w:pPr>
+      <w:r>
+        <w:rPr>
+          <w:b/>
+          <w:bCs/>
+          <w:color w:val="3B3838" w:themeColor="background2" w:themeShade="40"/>
+        </w:rPr>
+        <w:t>NOVEMBER 2019 – APRIL 2020</w:t>
+      </w:r>
+    </w:p>
+    <w:p>
+      <w:pPr>
+        <w:pStyle w:val="ListParagraph"/>
+        <w:ind w:left="0"/>
+        <w:rPr>
+          <w:color w:val="3B3838" w:themeColor="background2" w:themeShade="40"/>
+          <w:sz w:val="26"/>
+          <w:szCs w:val="26"/>
+        </w:rPr>
+      </w:pPr>
+      <w:r>
+        <w:rPr>
+          <w:b/>
+          <w:bCs/>
+          <w:color w:val="1D9553"/>
+          <w:sz w:val="26"/>
+          <w:szCs w:val="26"/>
+        </w:rPr>
+        <w:t>CRISIS INFORMATICS RESEARCH ASSISTANT</w:t>
+      </w:r>
+      <w:r>
+        <w:rPr>
+          <w:b/>
+          <w:bCs/>
+          <w:color w:val="1D9553"/>
+          <w:sz w:val="26"/>
+          <w:szCs w:val="26"/>
+        </w:rPr>
+        <w:t xml:space="preserve">, </w:t>
+      </w:r>
+      <w:r>
+        <w:rPr>
+          <w:color w:val="3B3838" w:themeColor="background2" w:themeShade="40"/>
+          <w:sz w:val="26"/>
+          <w:szCs w:val="26"/>
+        </w:rPr>
+        <w:t>BRIGHAM YOUNG UNIVERSITY</w:t>
       </w:r>
     </w:p>
     <w:p>
@@ -961,7 +1059,7 @@
         <w:rPr>
           <w:color w:val="3B3838" w:themeColor="background2" w:themeShade="40"/>
         </w:rPr>
-        <w:t>Install/maintain radio and data distribution systems</w:t>
+        <w:t>Build cloud infrastructure with AWS to support BYU’s Crisis Informatics research platform</w:t>
       </w:r>
     </w:p>
     <w:p>
@@ -980,7 +1078,7 @@
         <w:rPr>
           <w:color w:val="3B3838" w:themeColor="background2" w:themeShade="40"/>
         </w:rPr>
-        <w:t>Communicate effectively in high-stress situations as the company radio operator</w:t>
+        <w:t>Scrape and analyze large social media datasets using Network Analysis, Topic Modeling, Sentiment Analysis, Geocoding, Time and Keywords, etc.</w:t>
       </w:r>
     </w:p>
     <w:p>
@@ -1001,16 +1099,48 @@
         <w:rPr>
           <w:color w:val="3B3838" w:themeColor="background2" w:themeShade="40"/>
         </w:rPr>
-        <w:t>Design/implement communication solutions such as LAN and RF signal networks</w:t>
-      </w:r>
-      <w:bookmarkStart w:id="0" w:name="_Hlk45140390"/>
-    </w:p>
-    <w:p>
-      <w:pPr>
-        <w:pStyle w:val="ListParagraph"/>
-        <w:rPr>
-          <w:b/>
-          <w:bCs/>
+        <w:t xml:space="preserve">Implement </w:t>
+      </w:r>
+      <w:r>
+        <w:rPr>
+          <w:color w:val="3B3838" w:themeColor="background2" w:themeShade="40"/>
+        </w:rPr>
+        <w:t>ML</w:t>
+      </w:r>
+      <w:r>
+        <w:rPr>
+          <w:color w:val="3B3838" w:themeColor="background2" w:themeShade="40"/>
+        </w:rPr>
+        <w:t xml:space="preserve"> models to deploy research API at scale (Python, </w:t>
+      </w:r>
+      <w:proofErr w:type="spellStart"/>
+      <w:r>
+        <w:rPr>
+          <w:color w:val="3B3838" w:themeColor="background2" w:themeShade="40"/>
+        </w:rPr>
+        <w:t>Jupyter</w:t>
+      </w:r>
+      <w:proofErr w:type="spellEnd"/>
+      <w:r>
+        <w:rPr>
+          <w:color w:val="3B3838" w:themeColor="background2" w:themeShade="40"/>
+        </w:rPr>
+        <w:t>, TensorFlow)</w:t>
+      </w:r>
+      <w:r>
+        <w:rPr>
+          <w:b/>
+          <w:bCs/>
+          <w:color w:val="3B3838" w:themeColor="background2" w:themeShade="40"/>
+        </w:rPr>
+        <w:t xml:space="preserve"> </w:t>
+      </w:r>
+    </w:p>
+    <w:p>
+      <w:pPr>
+        <w:pStyle w:val="ListParagraph"/>
+        <w:ind w:left="900"/>
+        <w:rPr>
           <w:color w:val="3B3838" w:themeColor="background2" w:themeShade="40"/>
           <w:sz w:val="8"/>
           <w:szCs w:val="8"/>
@@ -1020,6 +1150,18 @@
     <w:p>
       <w:pPr>
         <w:pStyle w:val="ListParagraph"/>
+        <w:ind w:left="900"/>
+        <w:rPr>
+          <w:color w:val="3B3838" w:themeColor="background2" w:themeShade="40"/>
+          <w:sz w:val="8"/>
+          <w:szCs w:val="8"/>
+        </w:rPr>
+      </w:pPr>
+    </w:p>
+    <w:bookmarkEnd w:id="1"/>
+    <w:p>
+      <w:pPr>
+        <w:pStyle w:val="ListParagraph"/>
         <w:ind w:left="0"/>
         <w:rPr>
           <w:b/>
@@ -1033,7 +1175,7 @@
           <w:bCs/>
           <w:color w:val="3B3838" w:themeColor="background2" w:themeShade="40"/>
         </w:rPr>
-        <w:t>NOVEMBER 2019 – APRIL 2020</w:t>
+        <w:t>JUNE 2019 – AUGUST 2019</w:t>
       </w:r>
     </w:p>
     <w:p>
@@ -1054,7 +1196,7 @@
           <w:sz w:val="26"/>
           <w:szCs w:val="26"/>
         </w:rPr>
-        <w:t>CRISIS INFORMATICS RESEARCH ASSISTANT</w:t>
+        <w:t>CYBER OPERATIONS OFFICER - INTERN</w:t>
       </w:r>
       <w:r>
         <w:rPr>
@@ -1072,7 +1214,7 @@
           <w:sz w:val="26"/>
           <w:szCs w:val="26"/>
         </w:rPr>
-        <w:t>BRIGHAM YOUNG UNIVERSITY</w:t>
+        <w:t>FEDERAL GOVERNMENT</w:t>
       </w:r>
     </w:p>
     <w:p>
@@ -1091,7 +1233,7 @@
         <w:rPr>
           <w:color w:val="3B3838" w:themeColor="background2" w:themeShade="40"/>
         </w:rPr>
-        <w:t>Build cloud infrastructure with AWS to support BYU’s Crisis Informatics research platform</w:t>
+        <w:t>Support the design and testing of office internet networks.  Create documentation related to project implementations.  Coordinate and engage with inter-office components</w:t>
       </w:r>
     </w:p>
     <w:p>
@@ -1103,158 +1245,12 @@
         </w:numPr>
         <w:ind w:left="720"/>
         <w:rPr>
-          <w:color w:val="3B3838" w:themeColor="background2" w:themeShade="40"/>
-        </w:rPr>
-      </w:pPr>
-      <w:r>
-        <w:rPr>
-          <w:color w:val="3B3838" w:themeColor="background2" w:themeShade="40"/>
-        </w:rPr>
-        <w:t>Scrape and analyze large social media datasets using Network Analysis, Topic Modeling, Sentiment Analysis, Geocoding, Time and Keywords, etc.</w:t>
-      </w:r>
-    </w:p>
-    <w:p>
-      <w:pPr>
-        <w:pStyle w:val="ListParagraph"/>
-        <w:numPr>
-          <w:ilvl w:val="0"/>
-          <w:numId w:val="4"/>
-        </w:numPr>
-        <w:ind w:left="720"/>
-        <w:rPr>
-          <w:b/>
-          <w:bCs/>
-          <w:color w:val="3B3838" w:themeColor="background2" w:themeShade="40"/>
-        </w:rPr>
-      </w:pPr>
-      <w:r>
-        <w:rPr>
-          <w:color w:val="3B3838" w:themeColor="background2" w:themeShade="40"/>
-        </w:rPr>
-        <w:t xml:space="preserve">Implement </w:t>
-      </w:r>
-      <w:r>
-        <w:rPr>
-          <w:color w:val="3B3838" w:themeColor="background2" w:themeShade="40"/>
-        </w:rPr>
-        <w:t>ML</w:t>
-      </w:r>
-      <w:r>
-        <w:rPr>
-          <w:color w:val="3B3838" w:themeColor="background2" w:themeShade="40"/>
-        </w:rPr>
-        <w:t xml:space="preserve"> models to deploy research API at scale (Python, Jupyter, TensorFlow)</w:t>
-      </w:r>
-      <w:r>
-        <w:rPr>
-          <w:b/>
-          <w:bCs/>
-          <w:color w:val="3B3838" w:themeColor="background2" w:themeShade="40"/>
-        </w:rPr>
-        <w:t xml:space="preserve"> </w:t>
-      </w:r>
-    </w:p>
-    <w:p>
-      <w:pPr>
-        <w:pStyle w:val="ListParagraph"/>
-        <w:ind w:left="900"/>
-        <w:rPr>
-          <w:color w:val="3B3838" w:themeColor="background2" w:themeShade="40"/>
-          <w:sz w:val="8"/>
-          <w:szCs w:val="8"/>
-        </w:rPr>
-      </w:pPr>
-    </w:p>
-    <w:bookmarkEnd w:id="0"/>
-    <w:p>
-      <w:pPr>
-        <w:pStyle w:val="ListParagraph"/>
-        <w:ind w:left="0"/>
-        <w:rPr>
-          <w:b/>
-          <w:bCs/>
-          <w:color w:val="3B3838" w:themeColor="background2" w:themeShade="40"/>
-        </w:rPr>
-      </w:pPr>
-      <w:r>
-        <w:rPr>
-          <w:b/>
-          <w:bCs/>
-          <w:color w:val="3B3838" w:themeColor="background2" w:themeShade="40"/>
-        </w:rPr>
-        <w:t>JUNE 2019 – AUGUST 2019</w:t>
-      </w:r>
-    </w:p>
-    <w:p>
-      <w:pPr>
-        <w:pStyle w:val="ListParagraph"/>
-        <w:ind w:left="0"/>
-        <w:rPr>
-          <w:color w:val="3B3838" w:themeColor="background2" w:themeShade="40"/>
-          <w:sz w:val="26"/>
-          <w:szCs w:val="26"/>
-        </w:rPr>
-      </w:pPr>
-      <w:r>
-        <w:rPr>
-          <w:b/>
-          <w:bCs/>
-          <w:color w:val="1D9553"/>
-          <w:sz w:val="26"/>
-          <w:szCs w:val="26"/>
-        </w:rPr>
-        <w:t>CYBER OPERATIONS OFFICER - INTERN</w:t>
-      </w:r>
-      <w:r>
-        <w:rPr>
-          <w:b/>
-          <w:bCs/>
-          <w:color w:val="1D9553"/>
-          <w:sz w:val="26"/>
-          <w:szCs w:val="26"/>
-        </w:rPr>
-        <w:t xml:space="preserve">, </w:t>
-      </w:r>
-      <w:r>
-        <w:rPr>
-          <w:color w:val="3B3838" w:themeColor="background2" w:themeShade="40"/>
-          <w:sz w:val="26"/>
-          <w:szCs w:val="26"/>
-        </w:rPr>
-        <w:t>FEDERAL GOVERNMENT</w:t>
-      </w:r>
-    </w:p>
-    <w:p>
-      <w:pPr>
-        <w:pStyle w:val="ListParagraph"/>
-        <w:numPr>
-          <w:ilvl w:val="0"/>
-          <w:numId w:val="4"/>
-        </w:numPr>
-        <w:ind w:left="720"/>
-        <w:rPr>
-          <w:color w:val="3B3838" w:themeColor="background2" w:themeShade="40"/>
-        </w:rPr>
-      </w:pPr>
-      <w:r>
-        <w:rPr>
-          <w:color w:val="3B3838" w:themeColor="background2" w:themeShade="40"/>
-        </w:rPr>
-        <w:t>Support the design and testing of office internet networks.  Create documentation related to project implementations.  Coordinate and engage with inter-office components</w:t>
-      </w:r>
-    </w:p>
-    <w:p>
-      <w:pPr>
-        <w:pStyle w:val="ListParagraph"/>
-        <w:numPr>
-          <w:ilvl w:val="0"/>
-          <w:numId w:val="4"/>
-        </w:numPr>
-        <w:ind w:left="720"/>
-        <w:rPr>
-          <w:b/>
-          <w:bCs/>
-          <w:color w:val="3B3838" w:themeColor="background2" w:themeShade="40"/>
+          <w:rFonts w:ascii="Georgia" w:hAnsi="Georgia" w:cstheme="minorHAnsi"/>
+          <w:b/>
+          <w:bCs/>
+          <w:color w:val="000000" w:themeColor="text1"/>
+          <w:sz w:val="28"/>
+          <w:szCs w:val="28"/>
         </w:rPr>
       </w:pPr>
       <w:r>
@@ -1278,6 +1274,17 @@
           <w:szCs w:val="28"/>
         </w:rPr>
       </w:pPr>
+      <w:r>
+        <w:rPr>
+          <w:rFonts w:ascii="Georgia" w:hAnsi="Georgia" w:cstheme="minorHAnsi"/>
+          <w:b/>
+          <w:bCs/>
+          <w:color w:val="000000" w:themeColor="text1"/>
+          <w:sz w:val="28"/>
+          <w:szCs w:val="28"/>
+        </w:rPr>
+        <w:t>Education</w:t>
+      </w:r>
     </w:p>
     <w:p>
       <w:pPr>
@@ -1288,108 +1295,6 @@
           <w:rFonts w:ascii="Georgia" w:hAnsi="Georgia" w:cstheme="minorHAnsi"/>
           <w:b/>
           <w:bCs/>
-          <w:color w:val="000000" w:themeColor="text1"/>
-          <w:sz w:val="28"/>
-          <w:szCs w:val="28"/>
-        </w:rPr>
-      </w:pPr>
-    </w:p>
-    <w:p>
-      <w:pPr>
-        <w:pStyle w:val="Title"/>
-        <w:ind w:left="-540"/>
-        <w:jc w:val="left"/>
-        <w:rPr>
-          <w:rFonts w:ascii="Georgia" w:hAnsi="Georgia" w:cstheme="minorHAnsi"/>
-          <w:b/>
-          <w:bCs/>
-          <w:color w:val="000000" w:themeColor="text1"/>
-          <w:sz w:val="28"/>
-          <w:szCs w:val="28"/>
-        </w:rPr>
-      </w:pPr>
-    </w:p>
-    <w:p>
-      <w:pPr>
-        <w:pStyle w:val="Title"/>
-        <w:ind w:left="-540"/>
-        <w:jc w:val="left"/>
-        <w:rPr>
-          <w:rFonts w:ascii="Georgia" w:hAnsi="Georgia" w:cstheme="minorHAnsi"/>
-          <w:b/>
-          <w:bCs/>
-          <w:color w:val="000000" w:themeColor="text1"/>
-          <w:sz w:val="28"/>
-          <w:szCs w:val="28"/>
-        </w:rPr>
-      </w:pPr>
-    </w:p>
-    <w:p>
-      <w:pPr>
-        <w:pStyle w:val="Title"/>
-        <w:ind w:left="-540"/>
-        <w:jc w:val="left"/>
-        <w:rPr>
-          <w:rFonts w:ascii="Georgia" w:hAnsi="Georgia" w:cstheme="minorHAnsi"/>
-          <w:b/>
-          <w:bCs/>
-          <w:color w:val="000000" w:themeColor="text1"/>
-          <w:sz w:val="28"/>
-          <w:szCs w:val="28"/>
-        </w:rPr>
-      </w:pPr>
-    </w:p>
-    <w:p>
-      <w:pPr>
-        <w:pStyle w:val="Title"/>
-        <w:ind w:left="-540"/>
-        <w:jc w:val="left"/>
-        <w:rPr>
-          <w:rFonts w:ascii="Georgia" w:hAnsi="Georgia" w:cstheme="minorHAnsi"/>
-          <w:b/>
-          <w:bCs/>
-          <w:color w:val="000000" w:themeColor="text1"/>
-          <w:sz w:val="28"/>
-          <w:szCs w:val="28"/>
-        </w:rPr>
-      </w:pPr>
-    </w:p>
-    <w:p>
-      <w:pPr>
-        <w:pStyle w:val="Title"/>
-        <w:ind w:left="-540"/>
-        <w:jc w:val="left"/>
-        <w:rPr>
-          <w:rFonts w:ascii="Georgia" w:hAnsi="Georgia" w:cstheme="minorHAnsi"/>
-          <w:b/>
-          <w:bCs/>
-          <w:color w:val="000000" w:themeColor="text1"/>
-          <w:sz w:val="28"/>
-          <w:szCs w:val="28"/>
-        </w:rPr>
-      </w:pPr>
-      <w:r>
-        <w:rPr>
-          <w:rFonts w:ascii="Georgia" w:hAnsi="Georgia" w:cstheme="minorHAnsi"/>
-          <w:b/>
-          <w:bCs/>
-          <w:color w:val="000000" w:themeColor="text1"/>
-          <w:sz w:val="28"/>
-          <w:szCs w:val="28"/>
-        </w:rPr>
-        <w:lastRenderedPageBreak/>
-        <w:t>Education</w:t>
-      </w:r>
-    </w:p>
-    <w:p>
-      <w:pPr>
-        <w:pStyle w:val="Title"/>
-        <w:ind w:left="-540"/>
-        <w:jc w:val="left"/>
-        <w:rPr>
-          <w:rFonts w:ascii="Georgia" w:hAnsi="Georgia" w:cstheme="minorHAnsi"/>
-          <w:b/>
-          <w:bCs/>
           <w:sz w:val="8"/>
           <w:szCs w:val="8"/>
         </w:rPr>
@@ -1512,11 +1417,33 @@
           <w:color w:val="3B3838" w:themeColor="background2" w:themeShade="40"/>
         </w:rPr>
       </w:pPr>
-      <w:r>
-        <w:rPr>
-          <w:color w:val="3B3838" w:themeColor="background2" w:themeShade="40"/>
-        </w:rPr>
-        <w:t>HackTheU Participant 2019 &amp; HackUSU Data Analysis Winner 2019</w:t>
+      <w:proofErr w:type="spellStart"/>
+      <w:r>
+        <w:rPr>
+          <w:color w:val="3B3838" w:themeColor="background2" w:themeShade="40"/>
+        </w:rPr>
+        <w:t>HackTheU</w:t>
+      </w:r>
+      <w:proofErr w:type="spellEnd"/>
+      <w:r>
+        <w:rPr>
+          <w:color w:val="3B3838" w:themeColor="background2" w:themeShade="40"/>
+        </w:rPr>
+        <w:t xml:space="preserve"> Participant 2019 &amp; </w:t>
+      </w:r>
+      <w:proofErr w:type="spellStart"/>
+      <w:r>
+        <w:rPr>
+          <w:color w:val="3B3838" w:themeColor="background2" w:themeShade="40"/>
+        </w:rPr>
+        <w:t>HackUSU</w:t>
+      </w:r>
+      <w:proofErr w:type="spellEnd"/>
+      <w:r>
+        <w:rPr>
+          <w:color w:val="3B3838" w:themeColor="background2" w:themeShade="40"/>
+        </w:rPr>
+        <w:t xml:space="preserve"> Data Analysis Winner 2019</w:t>
       </w:r>
     </w:p>
     <w:p>
@@ -1534,367 +1461,6 @@
         <w:t>IT Student Association Vice President, Fall 2020 – Winter 2021</w:t>
       </w:r>
     </w:p>
-    <w:tbl>
-      <w:tblPr>
-        <w:tblStyle w:val="TableGrid"/>
-        <w:tblW w:w="9720" w:type="dxa"/>
-        <w:tblInd w:w="-185" w:type="dxa"/>
-        <w:tblBorders>
-          <w:top w:val="none" w:sz="0" w:space="0" w:color="auto"/>
-          <w:left w:val="none" w:sz="0" w:space="0" w:color="auto"/>
-          <w:bottom w:val="none" w:sz="0" w:space="0" w:color="auto"/>
-          <w:right w:val="none" w:sz="0" w:space="0" w:color="auto"/>
-          <w:insideH w:val="none" w:sz="0" w:space="0" w:color="auto"/>
-          <w:insideV w:val="none" w:sz="0" w:space="0" w:color="auto"/>
-        </w:tblBorders>
-        <w:tblLook w:val="04A0" w:firstRow="1" w:lastRow="0" w:firstColumn="1" w:lastColumn="0" w:noHBand="0" w:noVBand="1"/>
-      </w:tblPr>
-      <w:tblGrid>
-        <w:gridCol w:w="2430"/>
-        <w:gridCol w:w="2430"/>
-        <w:gridCol w:w="2430"/>
-        <w:gridCol w:w="2430"/>
-      </w:tblGrid>
-      <w:tr>
-        <w:tc>
-          <w:tcPr>
-            <w:tcW w:w="2430" w:type="dxa"/>
-          </w:tcPr>
-          <w:p>
-            <w:pPr>
-              <w:jc w:val="center"/>
-              <w:rPr>
-                <w:color w:val="3B3838" w:themeColor="background2" w:themeShade="40"/>
-                <w:sz w:val="20"/>
-                <w:szCs w:val="20"/>
-              </w:rPr>
-            </w:pPr>
-            <w:r>
-              <w:rPr>
-                <w:color w:val="3B3838" w:themeColor="background2" w:themeShade="40"/>
-                <w:sz w:val="20"/>
-                <w:szCs w:val="20"/>
-              </w:rPr>
-              <w:t>IT 210: Web Design</w:t>
-            </w:r>
-          </w:p>
-        </w:tc>
-        <w:tc>
-          <w:tcPr>
-            <w:tcW w:w="2430" w:type="dxa"/>
-          </w:tcPr>
-          <w:p>
-            <w:pPr>
-              <w:jc w:val="center"/>
-              <w:rPr>
-                <w:color w:val="3B3838" w:themeColor="background2" w:themeShade="40"/>
-                <w:sz w:val="20"/>
-                <w:szCs w:val="20"/>
-              </w:rPr>
-            </w:pPr>
-            <w:r>
-              <w:rPr>
-                <w:color w:val="3B3838" w:themeColor="background2" w:themeShade="40"/>
-                <w:sz w:val="20"/>
-                <w:szCs w:val="20"/>
-              </w:rPr>
-              <w:t>CS 236: Discrete Math</w:t>
-            </w:r>
-          </w:p>
-        </w:tc>
-        <w:tc>
-          <w:tcPr>
-            <w:tcW w:w="2430" w:type="dxa"/>
-          </w:tcPr>
-          <w:p>
-            <w:pPr>
-              <w:jc w:val="center"/>
-              <w:rPr>
-                <w:color w:val="3B3838" w:themeColor="background2" w:themeShade="40"/>
-                <w:sz w:val="20"/>
-                <w:szCs w:val="20"/>
-              </w:rPr>
-            </w:pPr>
-            <w:r>
-              <w:rPr>
-                <w:color w:val="3B3838" w:themeColor="background2" w:themeShade="40"/>
-                <w:sz w:val="20"/>
-                <w:szCs w:val="20"/>
-              </w:rPr>
-              <w:t>IT 344: Operating Systems</w:t>
-            </w:r>
-          </w:p>
-        </w:tc>
-        <w:tc>
-          <w:tcPr>
-            <w:tcW w:w="2430" w:type="dxa"/>
-          </w:tcPr>
-          <w:p>
-            <w:pPr>
-              <w:jc w:val="center"/>
-              <w:rPr>
-                <w:color w:val="3B3838" w:themeColor="background2" w:themeShade="40"/>
-                <w:sz w:val="20"/>
-                <w:szCs w:val="20"/>
-              </w:rPr>
-            </w:pPr>
-            <w:r>
-              <w:rPr>
-                <w:color w:val="3B3838" w:themeColor="background2" w:themeShade="40"/>
-                <w:sz w:val="20"/>
-                <w:szCs w:val="20"/>
-              </w:rPr>
-              <w:t>CS 240: Adv. Programming</w:t>
-            </w:r>
-          </w:p>
-        </w:tc>
-      </w:tr>
-      <w:tr>
-        <w:tc>
-          <w:tcPr>
-            <w:tcW w:w="2430" w:type="dxa"/>
-          </w:tcPr>
-          <w:p>
-            <w:pPr>
-              <w:jc w:val="center"/>
-              <w:rPr>
-                <w:color w:val="3B3838" w:themeColor="background2" w:themeShade="40"/>
-                <w:sz w:val="20"/>
-                <w:szCs w:val="20"/>
-              </w:rPr>
-            </w:pPr>
-            <w:r>
-              <w:rPr>
-                <w:color w:val="3B3838" w:themeColor="background2" w:themeShade="40"/>
-                <w:sz w:val="20"/>
-                <w:szCs w:val="20"/>
-              </w:rPr>
-              <w:t>CS 224: Computer Systems</w:t>
-            </w:r>
-          </w:p>
-        </w:tc>
-        <w:tc>
-          <w:tcPr>
-            <w:tcW w:w="2430" w:type="dxa"/>
-          </w:tcPr>
-          <w:p>
-            <w:pPr>
-              <w:jc w:val="center"/>
-              <w:rPr>
-                <w:color w:val="3B3838" w:themeColor="background2" w:themeShade="40"/>
-                <w:sz w:val="20"/>
-                <w:szCs w:val="20"/>
-              </w:rPr>
-            </w:pPr>
-            <w:r>
-              <w:rPr>
-                <w:color w:val="3B3838" w:themeColor="background2" w:themeShade="40"/>
-                <w:sz w:val="20"/>
-                <w:szCs w:val="20"/>
-              </w:rPr>
-              <w:t>IT 255: HCI</w:t>
-            </w:r>
-          </w:p>
-        </w:tc>
-        <w:tc>
-          <w:tcPr>
-            <w:tcW w:w="2430" w:type="dxa"/>
-          </w:tcPr>
-          <w:p>
-            <w:pPr>
-              <w:jc w:val="center"/>
-              <w:rPr>
-                <w:color w:val="3B3838" w:themeColor="background2" w:themeShade="40"/>
-                <w:sz w:val="20"/>
-                <w:szCs w:val="20"/>
-              </w:rPr>
-            </w:pPr>
-            <w:r>
-              <w:rPr>
-                <w:color w:val="3B3838" w:themeColor="background2" w:themeShade="40"/>
-                <w:sz w:val="20"/>
-                <w:szCs w:val="20"/>
-              </w:rPr>
-              <w:t>IT 347: Networking</w:t>
-            </w:r>
-          </w:p>
-        </w:tc>
-        <w:tc>
-          <w:tcPr>
-            <w:tcW w:w="2430" w:type="dxa"/>
-          </w:tcPr>
-          <w:p>
-            <w:pPr>
-              <w:jc w:val="center"/>
-              <w:rPr>
-                <w:color w:val="3B3838" w:themeColor="background2" w:themeShade="40"/>
-                <w:sz w:val="20"/>
-                <w:szCs w:val="20"/>
-              </w:rPr>
-            </w:pPr>
-            <w:r>
-              <w:rPr>
-                <w:color w:val="3B3838" w:themeColor="background2" w:themeShade="40"/>
-                <w:sz w:val="20"/>
-                <w:szCs w:val="20"/>
-              </w:rPr>
-              <w:t>IT 350: Databases</w:t>
-            </w:r>
-          </w:p>
-        </w:tc>
-      </w:tr>
-      <w:tr>
-        <w:tc>
-          <w:tcPr>
-            <w:tcW w:w="2430" w:type="dxa"/>
-          </w:tcPr>
-          <w:p>
-            <w:pPr>
-              <w:jc w:val="center"/>
-              <w:rPr>
-                <w:color w:val="3B3838" w:themeColor="background2" w:themeShade="40"/>
-                <w:sz w:val="20"/>
-                <w:szCs w:val="20"/>
-              </w:rPr>
-            </w:pPr>
-            <w:r>
-              <w:rPr>
-                <w:color w:val="3B3838" w:themeColor="background2" w:themeShade="40"/>
-                <w:sz w:val="20"/>
-                <w:szCs w:val="20"/>
-              </w:rPr>
-              <w:t>CS 235: Data Structures</w:t>
-            </w:r>
-          </w:p>
-          <w:p>
-            <w:pPr>
-              <w:jc w:val="center"/>
-              <w:rPr>
-                <w:color w:val="3B3838" w:themeColor="background2" w:themeShade="40"/>
-                <w:sz w:val="20"/>
-                <w:szCs w:val="20"/>
-              </w:rPr>
-            </w:pPr>
-            <w:r>
-              <w:rPr>
-                <w:color w:val="3B3838" w:themeColor="background2" w:themeShade="40"/>
-                <w:sz w:val="20"/>
-                <w:szCs w:val="20"/>
-              </w:rPr>
-              <w:t>IT 492R: Mobile Dev</w:t>
-            </w:r>
-          </w:p>
-        </w:tc>
-        <w:tc>
-          <w:tcPr>
-            <w:tcW w:w="2430" w:type="dxa"/>
-          </w:tcPr>
-          <w:p>
-            <w:pPr>
-              <w:jc w:val="center"/>
-              <w:rPr>
-                <w:color w:val="3B3838" w:themeColor="background2" w:themeShade="40"/>
-                <w:sz w:val="20"/>
-                <w:szCs w:val="20"/>
-              </w:rPr>
-            </w:pPr>
-            <w:r>
-              <w:rPr>
-                <w:color w:val="3B3838" w:themeColor="background2" w:themeShade="40"/>
-                <w:sz w:val="20"/>
-                <w:szCs w:val="20"/>
-              </w:rPr>
-              <w:t>IT 327: Digital Comms.</w:t>
-            </w:r>
-          </w:p>
-          <w:p>
-            <w:pPr>
-              <w:jc w:val="center"/>
-              <w:rPr>
-                <w:color w:val="3B3838" w:themeColor="background2" w:themeShade="40"/>
-                <w:sz w:val="20"/>
-                <w:szCs w:val="20"/>
-              </w:rPr>
-            </w:pPr>
-            <w:r>
-              <w:rPr>
-                <w:color w:val="3B3838" w:themeColor="background2" w:themeShade="40"/>
-                <w:sz w:val="20"/>
-                <w:szCs w:val="20"/>
-              </w:rPr>
-              <w:t>IT 555: Advanced HCI</w:t>
-            </w:r>
-          </w:p>
-        </w:tc>
-        <w:tc>
-          <w:tcPr>
-            <w:tcW w:w="2430" w:type="dxa"/>
-          </w:tcPr>
-          <w:p>
-            <w:pPr>
-              <w:jc w:val="center"/>
-              <w:rPr>
-                <w:color w:val="3B3838" w:themeColor="background2" w:themeShade="40"/>
-                <w:sz w:val="20"/>
-                <w:szCs w:val="20"/>
-              </w:rPr>
-            </w:pPr>
-            <w:r>
-              <w:rPr>
-                <w:color w:val="3B3838" w:themeColor="background2" w:themeShade="40"/>
-                <w:sz w:val="20"/>
-                <w:szCs w:val="20"/>
-              </w:rPr>
-              <w:t>IT 366: Cybersecurity</w:t>
-            </w:r>
-          </w:p>
-          <w:p>
-            <w:pPr>
-              <w:jc w:val="center"/>
-              <w:rPr>
-                <w:color w:val="3B3838" w:themeColor="background2" w:themeShade="40"/>
-                <w:sz w:val="20"/>
-                <w:szCs w:val="20"/>
-              </w:rPr>
-            </w:pPr>
-            <w:r>
-              <w:rPr>
-                <w:color w:val="3B3838" w:themeColor="background2" w:themeShade="40"/>
-                <w:sz w:val="20"/>
-                <w:szCs w:val="20"/>
-              </w:rPr>
-              <w:t>IT 446: Senior Capstone</w:t>
-            </w:r>
-            <w:bookmarkStart w:id="1" w:name="_GoBack"/>
-            <w:bookmarkEnd w:id="1"/>
-          </w:p>
-        </w:tc>
-        <w:tc>
-          <w:tcPr>
-            <w:tcW w:w="2430" w:type="dxa"/>
-          </w:tcPr>
-          <w:p>
-            <w:pPr>
-              <w:jc w:val="center"/>
-              <w:rPr>
-                <w:color w:val="3B3838" w:themeColor="background2" w:themeShade="40"/>
-                <w:sz w:val="20"/>
-                <w:szCs w:val="20"/>
-              </w:rPr>
-            </w:pPr>
-            <w:r>
-              <w:rPr>
-                <w:color w:val="3B3838" w:themeColor="background2" w:themeShade="40"/>
-                <w:sz w:val="20"/>
-                <w:szCs w:val="20"/>
-              </w:rPr>
-              <w:t>ENG 316: Tech. Writing</w:t>
-            </w:r>
-          </w:p>
-        </w:tc>
-      </w:tr>
-    </w:tbl>
-    <w:p/>
     <w:sectPr>
       <w:pgSz w:w="12240" w:h="15840"/>
       <w:pgMar w:top="630" w:right="1440" w:bottom="720" w:left="1440" w:header="720" w:footer="720" w:gutter="0"/>

</xml_diff>

<commit_message>
Added Fall 2020 resume
</commit_message>
<xml_diff>
--- a/codyuhiresume2020-2.docx
+++ b/codyuhiresume2020-2.docx
@@ -1,6 +1,6 @@
 
 <file path=word/document.xml><?xml version="1.0" encoding="utf-8"?>
-<w:document xmlns:wpc="http://schemas.microsoft.com/office/word/2010/wordprocessingCanvas" xmlns:cx="http://schemas.microsoft.com/office/drawing/2014/chartex" xmlns:cx1="http://schemas.microsoft.com/office/drawing/2015/9/8/chartex" xmlns:cx2="http://schemas.microsoft.com/office/drawing/2015/10/21/chartex" xmlns:cx3="http://schemas.microsoft.com/office/drawing/2016/5/9/chartex" xmlns:cx4="http://schemas.microsoft.com/office/drawing/2016/5/10/chartex" xmlns:cx5="http://schemas.microsoft.com/office/drawing/2016/5/11/chartex" xmlns:cx6="http://schemas.microsoft.com/office/drawing/2016/5/12/chartex" xmlns:cx7="http://schemas.microsoft.com/office/drawing/2016/5/13/chartex" xmlns:cx8="http://schemas.microsoft.com/office/drawing/2016/5/14/chartex" xmlns:mc="http://schemas.openxmlformats.org/markup-compatibility/2006" xmlns:aink="http://schemas.microsoft.com/office/drawing/2016/ink" xmlns:am3d="http://schemas.microsoft.com/office/drawing/2017/model3d" xmlns:o="urn:schemas-microsoft-com:office:office" xmlns:r="http://schemas.openxmlformats.org/officeDocument/2006/relationships" xmlns:m="http://schemas.openxmlformats.org/officeDocument/2006/math" xmlns:v="urn:schemas-microsoft-com:vml" xmlns:wp14="http://schemas.microsoft.com/office/word/2010/wordprocessingDrawing" xmlns:wp="http://schemas.openxmlformats.org/drawingml/2006/wordprocessingDrawing" xmlns:w10="urn:schemas-microsoft-com:office:word" xmlns:w="http://schemas.openxmlformats.org/wordprocessingml/2006/main" xmlns:w14="http://schemas.microsoft.com/office/word/2010/wordml" xmlns:w15="http://schemas.microsoft.com/office/word/2012/wordml" xmlns:w16cid="http://schemas.microsoft.com/office/word/2016/wordml/cid" xmlns:w16se="http://schemas.microsoft.com/office/word/2015/wordml/symex" xmlns:wpg="http://schemas.microsoft.com/office/word/2010/wordprocessingGroup" xmlns:wpi="http://schemas.microsoft.com/office/word/2010/wordprocessingInk" xmlns:wne="http://schemas.microsoft.com/office/word/2006/wordml" xmlns:wps="http://schemas.microsoft.com/office/word/2010/wordprocessingShape" mc:Ignorable="w14 w15 w16se w16cid wp14">
+<w:document xmlns:wpc="http://schemas.microsoft.com/office/word/2010/wordprocessingCanvas" xmlns:cx="http://schemas.microsoft.com/office/drawing/2014/chartex" xmlns:cx1="http://schemas.microsoft.com/office/drawing/2015/9/8/chartex" xmlns:cx2="http://schemas.microsoft.com/office/drawing/2015/10/21/chartex" xmlns:cx3="http://schemas.microsoft.com/office/drawing/2016/5/9/chartex" xmlns:cx4="http://schemas.microsoft.com/office/drawing/2016/5/10/chartex" xmlns:cx5="http://schemas.microsoft.com/office/drawing/2016/5/11/chartex" xmlns:cx6="http://schemas.microsoft.com/office/drawing/2016/5/12/chartex" xmlns:cx7="http://schemas.microsoft.com/office/drawing/2016/5/13/chartex" xmlns:cx8="http://schemas.microsoft.com/office/drawing/2016/5/14/chartex" xmlns:mc="http://schemas.openxmlformats.org/markup-compatibility/2006" xmlns:aink="http://schemas.microsoft.com/office/drawing/2016/ink" xmlns:am3d="http://schemas.microsoft.com/office/drawing/2017/model3d" xmlns:o="urn:schemas-microsoft-com:office:office" xmlns:r="http://schemas.openxmlformats.org/officeDocument/2006/relationships" xmlns:m="http://schemas.openxmlformats.org/officeDocument/2006/math" xmlns:v="urn:schemas-microsoft-com:vml" xmlns:wp14="http://schemas.microsoft.com/office/word/2010/wordprocessingDrawing" xmlns:wp="http://schemas.openxmlformats.org/drawingml/2006/wordprocessingDrawing" xmlns:w10="urn:schemas-microsoft-com:office:word" xmlns:w="http://schemas.openxmlformats.org/wordprocessingml/2006/main" xmlns:w14="http://schemas.microsoft.com/office/word/2010/wordml" xmlns:w15="http://schemas.microsoft.com/office/word/2012/wordml" xmlns:w16cex="http://schemas.microsoft.com/office/word/2018/wordml/cex" xmlns:w16cid="http://schemas.microsoft.com/office/word/2016/wordml/cid" xmlns:w16="http://schemas.microsoft.com/office/word/2018/wordml" xmlns:w16se="http://schemas.microsoft.com/office/word/2015/wordml/symex" xmlns:wpg="http://schemas.microsoft.com/office/word/2010/wordprocessingGroup" xmlns:wpi="http://schemas.microsoft.com/office/word/2010/wordprocessingInk" xmlns:wne="http://schemas.microsoft.com/office/word/2006/wordml" xmlns:wps="http://schemas.microsoft.com/office/word/2010/wordprocessingShape" mc:Ignorable="w14 w15 w16se w16cid w16 w16cex wp14">
   <w:body>
     <w:p>
       <w:pPr>
@@ -539,7 +539,7 @@
           <w:bCs/>
           <w:color w:val="3B3838" w:themeColor="background2" w:themeShade="40"/>
         </w:rPr>
-        <w:t>APRIL 2020 – PRESENT</w:t>
+        <w:t>APRIL 2020 – AUGUST 2020</w:t>
       </w:r>
     </w:p>
     <w:p>
@@ -560,7 +560,7 @@
           <w:sz w:val="26"/>
           <w:szCs w:val="26"/>
         </w:rPr>
-        <w:t xml:space="preserve">FULL STACK </w:t>
+        <w:t>SOFTWARE QA</w:t>
       </w:r>
       <w:r>
         <w:rPr>
@@ -570,7 +570,7 @@
           <w:sz w:val="26"/>
           <w:szCs w:val="26"/>
         </w:rPr>
-        <w:t>SOFTWARE ENGINEER - INTERN,</w:t>
+        <w:t xml:space="preserve"> ENGINEER,</w:t>
       </w:r>
       <w:r>
         <w:rPr>
@@ -588,7 +588,7 @@
           <w:sz w:val="26"/>
           <w:szCs w:val="26"/>
         </w:rPr>
-        <w:t>INSTRUCTURE</w:t>
+        <w:t>VIVINT SMART HOME</w:t>
       </w:r>
     </w:p>
     <w:p>
@@ -607,13 +607,13 @@
         <w:rPr>
           <w:color w:val="3B3838" w:themeColor="background2" w:themeShade="40"/>
         </w:rPr>
-        <w:t>Construct</w:t>
-      </w:r>
-      <w:r>
-        <w:rPr>
-          <w:color w:val="3B3838" w:themeColor="background2" w:themeShade="40"/>
-        </w:rPr>
-        <w:t xml:space="preserve"> production-ready, full stack code using a Ruby/Rails backend and React frontend</w:t>
+        <w:t>Create detailed, comprehensive and well-structured test plans and test cases</w:t>
+      </w:r>
+      <w:r>
+        <w:rPr>
+          <w:color w:val="3B3838" w:themeColor="background2" w:themeShade="40"/>
+        </w:rPr>
+        <w:t xml:space="preserve"> (both manual and automated)</w:t>
       </w:r>
     </w:p>
     <w:p>
@@ -632,31 +632,7 @@
         <w:rPr>
           <w:color w:val="3B3838" w:themeColor="background2" w:themeShade="40"/>
         </w:rPr>
-        <w:t xml:space="preserve">Work jointly with </w:t>
-      </w:r>
-      <w:r>
-        <w:rPr>
-          <w:color w:val="3B3838" w:themeColor="background2" w:themeShade="40"/>
-        </w:rPr>
-        <w:t>a</w:t>
-      </w:r>
-      <w:r>
-        <w:rPr>
-          <w:color w:val="3B3838" w:themeColor="background2" w:themeShade="40"/>
-        </w:rPr>
-        <w:t xml:space="preserve">n </w:t>
-      </w:r>
-      <w:r>
-        <w:rPr>
-          <w:color w:val="3B3838" w:themeColor="background2" w:themeShade="40"/>
-        </w:rPr>
-        <w:t>R&amp;D</w:t>
-      </w:r>
-      <w:r>
-        <w:rPr>
-          <w:color w:val="3B3838" w:themeColor="background2" w:themeShade="40"/>
-        </w:rPr>
-        <w:t xml:space="preserve"> team using Shape Up software development methodologies</w:t>
+        <w:t>Estimate, prioritize, plan and coordinate testing activities</w:t>
       </w:r>
     </w:p>
     <w:p>
@@ -675,107 +651,7 @@
         <w:rPr>
           <w:color w:val="3B3838" w:themeColor="background2" w:themeShade="40"/>
         </w:rPr>
-        <w:t>Contribute to the</w:t>
-      </w:r>
-      <w:r>
-        <w:rPr>
-          <w:color w:val="3B3838" w:themeColor="background2" w:themeShade="40"/>
-        </w:rPr>
-        <w:t xml:space="preserve"> </w:t>
-      </w:r>
-      <w:r>
-        <w:rPr>
-          <w:color w:val="3B3838" w:themeColor="background2" w:themeShade="40"/>
-        </w:rPr>
-        <w:t>development cycle from the design phase to QA/testing and deployment</w:t>
-      </w:r>
-    </w:p>
-    <w:p>
-      <w:pPr>
-        <w:pStyle w:val="ListParagraph"/>
-        <w:rPr>
-          <w:color w:val="3B3838" w:themeColor="background2" w:themeShade="40"/>
-          <w:sz w:val="8"/>
-          <w:szCs w:val="8"/>
-        </w:rPr>
-      </w:pPr>
-    </w:p>
-    <w:p>
-      <w:pPr>
-        <w:pStyle w:val="ListParagraph"/>
-        <w:ind w:left="0"/>
-        <w:rPr>
-          <w:b/>
-          <w:bCs/>
-          <w:color w:val="3B3838" w:themeColor="background2" w:themeShade="40"/>
-        </w:rPr>
-      </w:pPr>
-      <w:r>
-        <w:rPr>
-          <w:b/>
-          <w:bCs/>
-          <w:color w:val="3B3838" w:themeColor="background2" w:themeShade="40"/>
-        </w:rPr>
-        <w:t>APRIL 2015 – PRESENT</w:t>
-      </w:r>
-    </w:p>
-    <w:p>
-      <w:pPr>
-        <w:pStyle w:val="ListParagraph"/>
-        <w:ind w:left="0"/>
-        <w:rPr>
-          <w:color w:val="3B3838" w:themeColor="background2" w:themeShade="40"/>
-          <w:sz w:val="26"/>
-          <w:szCs w:val="26"/>
-        </w:rPr>
-      </w:pPr>
-      <w:r>
-        <w:rPr>
-          <w:b/>
-          <w:bCs/>
-          <w:color w:val="1D9553"/>
-          <w:sz w:val="26"/>
-          <w:szCs w:val="26"/>
-        </w:rPr>
-        <w:t>SR.</w:t>
-      </w:r>
-      <w:r>
-        <w:rPr>
-          <w:b/>
-          <w:bCs/>
-          <w:color w:val="1D9553"/>
-          <w:sz w:val="26"/>
-          <w:szCs w:val="26"/>
-        </w:rPr>
-        <w:t xml:space="preserve"> LEAD</w:t>
-      </w:r>
-      <w:r>
-        <w:rPr>
-          <w:b/>
-          <w:bCs/>
-          <w:color w:val="1D9553"/>
-          <w:sz w:val="26"/>
-          <w:szCs w:val="26"/>
-        </w:rPr>
-        <w:t xml:space="preserve"> - TECHNOLOGY,</w:t>
-      </w:r>
-      <w:r>
-        <w:rPr>
-          <w:b/>
-          <w:bCs/>
-          <w:color w:val="1D9553"/>
-          <w:sz w:val="26"/>
-          <w:szCs w:val="26"/>
-        </w:rPr>
-        <w:t xml:space="preserve"> </w:t>
-      </w:r>
-      <w:r>
-        <w:rPr>
-          <w:color w:val="3B3838" w:themeColor="background2" w:themeShade="40"/>
-          <w:sz w:val="26"/>
-          <w:szCs w:val="26"/>
-        </w:rPr>
-        <w:t>VIVINT SMART HOME</w:t>
+        <w:t>Execute regression test runs</w:t>
       </w:r>
     </w:p>
     <w:p>
@@ -794,15 +670,94 @@
         <w:rPr>
           <w:color w:val="3B3838" w:themeColor="background2" w:themeShade="40"/>
         </w:rPr>
-        <w:t>Collaborate across development teams to streamline t</w:t>
-      </w:r>
-      <w:bookmarkStart w:id="0" w:name="_GoBack"/>
-      <w:bookmarkEnd w:id="0"/>
-      <w:r>
-        <w:rPr>
-          <w:color w:val="3B3838" w:themeColor="background2" w:themeShade="40"/>
-        </w:rPr>
-        <w:t>icket management</w:t>
+        <w:t>Play an integral role in the agile software development life cycle</w:t>
+      </w:r>
+    </w:p>
+    <w:p>
+      <w:pPr>
+        <w:pStyle w:val="ListParagraph"/>
+        <w:ind w:left="0"/>
+        <w:rPr>
+          <w:color w:val="3B3838" w:themeColor="background2" w:themeShade="40"/>
+          <w:sz w:val="8"/>
+          <w:szCs w:val="8"/>
+        </w:rPr>
+      </w:pPr>
+    </w:p>
+    <w:p>
+      <w:pPr>
+        <w:pStyle w:val="ListParagraph"/>
+        <w:ind w:left="0"/>
+        <w:rPr>
+          <w:b/>
+          <w:bCs/>
+          <w:color w:val="3B3838" w:themeColor="background2" w:themeShade="40"/>
+        </w:rPr>
+      </w:pPr>
+      <w:r>
+        <w:rPr>
+          <w:b/>
+          <w:bCs/>
+          <w:color w:val="3B3838" w:themeColor="background2" w:themeShade="40"/>
+        </w:rPr>
+        <w:t xml:space="preserve">APRIL 2020 – </w:t>
+      </w:r>
+      <w:r>
+        <w:rPr>
+          <w:b/>
+          <w:bCs/>
+          <w:color w:val="3B3838" w:themeColor="background2" w:themeShade="40"/>
+        </w:rPr>
+        <w:t>AUGUST 2020</w:t>
+      </w:r>
+    </w:p>
+    <w:p>
+      <w:pPr>
+        <w:pStyle w:val="ListParagraph"/>
+        <w:ind w:left="0"/>
+        <w:rPr>
+          <w:color w:val="3B3838" w:themeColor="background2" w:themeShade="40"/>
+          <w:sz w:val="26"/>
+          <w:szCs w:val="26"/>
+        </w:rPr>
+      </w:pPr>
+      <w:r>
+        <w:rPr>
+          <w:b/>
+          <w:bCs/>
+          <w:color w:val="1D9553"/>
+          <w:sz w:val="26"/>
+          <w:szCs w:val="26"/>
+        </w:rPr>
+        <w:t xml:space="preserve">FULL STACK </w:t>
+      </w:r>
+      <w:r>
+        <w:rPr>
+          <w:b/>
+          <w:bCs/>
+          <w:color w:val="1D9553"/>
+          <w:sz w:val="26"/>
+          <w:szCs w:val="26"/>
+        </w:rPr>
+        <w:t>SOFTWARE ENGINEER - INTERN,</w:t>
+      </w:r>
+      <w:r>
+        <w:rPr>
+          <w:b/>
+          <w:bCs/>
+          <w:color w:val="1D9553"/>
+          <w:sz w:val="26"/>
+          <w:szCs w:val="26"/>
+        </w:rPr>
+        <w:t xml:space="preserve"> </w:t>
+      </w:r>
+      <w:r>
+        <w:rPr>
+          <w:color w:val="3B3838" w:themeColor="background2" w:themeShade="40"/>
+          <w:sz w:val="26"/>
+          <w:szCs w:val="26"/>
+        </w:rPr>
+        <w:t>INSTRUCTURE</w:t>
       </w:r>
     </w:p>
     <w:p>
@@ -821,19 +776,13 @@
         <w:rPr>
           <w:color w:val="3B3838" w:themeColor="background2" w:themeShade="40"/>
         </w:rPr>
-        <w:t>Analyze data produced by</w:t>
-      </w:r>
-      <w:r>
-        <w:rPr>
-          <w:color w:val="3B3838" w:themeColor="background2" w:themeShade="40"/>
-        </w:rPr>
-        <w:t xml:space="preserve"> in-house</w:t>
-      </w:r>
-      <w:r>
-        <w:rPr>
-          <w:color w:val="3B3838" w:themeColor="background2" w:themeShade="40"/>
-        </w:rPr>
-        <w:t xml:space="preserve"> technicians to drive efficiency and inform best practice</w:t>
+        <w:t>Construct</w:t>
+      </w:r>
+      <w:r>
+        <w:rPr>
+          <w:color w:val="3B3838" w:themeColor="background2" w:themeShade="40"/>
+        </w:rPr>
+        <w:t xml:space="preserve"> production-ready, full stack code using a Ruby/Rails backend and React frontend</w:t>
       </w:r>
     </w:p>
     <w:p>
@@ -852,7 +801,31 @@
         <w:rPr>
           <w:color w:val="3B3838" w:themeColor="background2" w:themeShade="40"/>
         </w:rPr>
-        <w:t>Design web scraping/survey tools using Python, JavaScript, jQuery, HTML, and CSS</w:t>
+        <w:t xml:space="preserve">Work jointly with </w:t>
+      </w:r>
+      <w:r>
+        <w:rPr>
+          <w:color w:val="3B3838" w:themeColor="background2" w:themeShade="40"/>
+        </w:rPr>
+        <w:t>a</w:t>
+      </w:r>
+      <w:r>
+        <w:rPr>
+          <w:color w:val="3B3838" w:themeColor="background2" w:themeShade="40"/>
+        </w:rPr>
+        <w:t xml:space="preserve">n </w:t>
+      </w:r>
+      <w:r>
+        <w:rPr>
+          <w:color w:val="3B3838" w:themeColor="background2" w:themeShade="40"/>
+        </w:rPr>
+        <w:t>R&amp;D</w:t>
+      </w:r>
+      <w:r>
+        <w:rPr>
+          <w:color w:val="3B3838" w:themeColor="background2" w:themeShade="40"/>
+        </w:rPr>
+        <w:t xml:space="preserve"> team using Shape Up software development methodologies</w:t>
       </w:r>
     </w:p>
     <w:p>
@@ -864,32 +837,37 @@
         </w:numPr>
         <w:ind w:left="720"/>
         <w:rPr>
-          <w:b/>
-          <w:bCs/>
+          <w:color w:val="3B3838" w:themeColor="background2" w:themeShade="40"/>
+        </w:rPr>
+      </w:pPr>
+      <w:r>
+        <w:rPr>
+          <w:color w:val="3B3838" w:themeColor="background2" w:themeShade="40"/>
+        </w:rPr>
+        <w:t>Contribute to the</w:t>
+      </w:r>
+      <w:r>
+        <w:rPr>
+          <w:color w:val="3B3838" w:themeColor="background2" w:themeShade="40"/>
+        </w:rPr>
+        <w:t xml:space="preserve"> </w:t>
+      </w:r>
+      <w:r>
+        <w:rPr>
+          <w:color w:val="3B3838" w:themeColor="background2" w:themeShade="40"/>
+        </w:rPr>
+        <w:t>development cycle from the design phase to QA/testing and deployment</w:t>
+      </w:r>
+    </w:p>
+    <w:p>
+      <w:pPr>
+        <w:pStyle w:val="ListParagraph"/>
+        <w:rPr>
           <w:color w:val="3B3838" w:themeColor="background2" w:themeShade="40"/>
           <w:sz w:val="8"/>
           <w:szCs w:val="8"/>
         </w:rPr>
       </w:pPr>
-      <w:r>
-        <w:rPr>
-          <w:color w:val="3B3838" w:themeColor="background2" w:themeShade="40"/>
-        </w:rPr>
-        <w:t>Develop Python and Bash scripts to perform data analysis</w:t>
-      </w:r>
-      <w:bookmarkStart w:id="1" w:name="_Hlk45140390"/>
-    </w:p>
-    <w:p>
-      <w:pPr>
-        <w:pStyle w:val="ListParagraph"/>
-        <w:rPr>
-          <w:b/>
-          <w:bCs/>
-          <w:color w:val="3B3838" w:themeColor="background2" w:themeShade="40"/>
-          <w:sz w:val="8"/>
-          <w:szCs w:val="8"/>
-        </w:rPr>
-      </w:pPr>
     </w:p>
     <w:p>
       <w:pPr>
@@ -907,23 +885,15 @@
           <w:bCs/>
           <w:color w:val="3B3838" w:themeColor="background2" w:themeShade="40"/>
         </w:rPr>
-        <w:t>SEPTEMBER 2017</w:t>
-      </w:r>
-      <w:r>
-        <w:rPr>
-          <w:b/>
-          <w:bCs/>
-          <w:color w:val="3B3838" w:themeColor="background2" w:themeShade="40"/>
-        </w:rPr>
-        <w:t xml:space="preserve"> – </w:t>
-      </w:r>
-      <w:r>
-        <w:rPr>
-          <w:b/>
-          <w:bCs/>
-          <w:color w:val="3B3838" w:themeColor="background2" w:themeShade="40"/>
-        </w:rPr>
-        <w:t>PRESENT</w:t>
+        <w:t xml:space="preserve">APRIL 2015 – </w:t>
+      </w:r>
+      <w:r>
+        <w:rPr>
+          <w:b/>
+          <w:bCs/>
+          <w:color w:val="3B3838" w:themeColor="background2" w:themeShade="40"/>
+        </w:rPr>
+        <w:t>AUGUST 2020</w:t>
       </w:r>
     </w:p>
     <w:p>
@@ -944,7 +914,7 @@
           <w:sz w:val="26"/>
           <w:szCs w:val="26"/>
         </w:rPr>
-        <w:t>25U – SIGNAL SUPPORT SYSTEM SPECIALIST</w:t>
+        <w:t>SR.</w:t>
       </w:r>
       <w:r>
         <w:rPr>
@@ -954,66 +924,8 @@
           <w:sz w:val="26"/>
           <w:szCs w:val="26"/>
         </w:rPr>
-        <w:t xml:space="preserve">, </w:t>
-      </w:r>
-      <w:r>
-        <w:rPr>
-          <w:color w:val="3B3838" w:themeColor="background2" w:themeShade="40"/>
-          <w:sz w:val="26"/>
-          <w:szCs w:val="26"/>
-        </w:rPr>
-        <w:t xml:space="preserve">US </w:t>
-      </w:r>
-      <w:r>
-        <w:rPr>
-          <w:color w:val="3B3838" w:themeColor="background2" w:themeShade="40"/>
-          <w:sz w:val="26"/>
-          <w:szCs w:val="26"/>
-        </w:rPr>
-        <w:t>ARMY RESERVES</w:t>
-      </w:r>
-    </w:p>
-    <w:p>
-      <w:pPr>
-        <w:pStyle w:val="ListParagraph"/>
-        <w:rPr>
-          <w:b/>
-          <w:bCs/>
-          <w:color w:val="3B3838" w:themeColor="background2" w:themeShade="40"/>
-          <w:sz w:val="8"/>
-          <w:szCs w:val="8"/>
-        </w:rPr>
-      </w:pPr>
-    </w:p>
-    <w:p>
-      <w:pPr>
-        <w:pStyle w:val="ListParagraph"/>
-        <w:ind w:left="0"/>
-        <w:rPr>
-          <w:b/>
-          <w:bCs/>
-          <w:color w:val="3B3838" w:themeColor="background2" w:themeShade="40"/>
-        </w:rPr>
-      </w:pPr>
-      <w:r>
-        <w:rPr>
-          <w:b/>
-          <w:bCs/>
-          <w:color w:val="3B3838" w:themeColor="background2" w:themeShade="40"/>
-        </w:rPr>
-        <w:t>NOVEMBER 2019 – APRIL 2020</w:t>
-      </w:r>
-    </w:p>
-    <w:p>
-      <w:pPr>
-        <w:pStyle w:val="ListParagraph"/>
-        <w:ind w:left="0"/>
-        <w:rPr>
-          <w:color w:val="3B3838" w:themeColor="background2" w:themeShade="40"/>
-          <w:sz w:val="26"/>
-          <w:szCs w:val="26"/>
-        </w:rPr>
-      </w:pPr>
+        <w:t xml:space="preserve"> LEAD</w:t>
+      </w:r>
       <w:r>
         <w:rPr>
           <w:b/>
@@ -1022,7 +934,7 @@
           <w:sz w:val="26"/>
           <w:szCs w:val="26"/>
         </w:rPr>
-        <w:t>CRISIS INFORMATICS RESEARCH ASSISTANT</w:t>
+        <w:t xml:space="preserve"> - TECHNOLOGY,</w:t>
       </w:r>
       <w:r>
         <w:rPr>
@@ -1032,15 +944,15 @@
           <w:sz w:val="26"/>
           <w:szCs w:val="26"/>
         </w:rPr>
-        <w:t xml:space="preserve">, </w:t>
-      </w:r>
-      <w:r>
-        <w:rPr>
-          <w:color w:val="3B3838" w:themeColor="background2" w:themeShade="40"/>
-          <w:sz w:val="26"/>
-          <w:szCs w:val="26"/>
-        </w:rPr>
-        <w:t>BRIGHAM YOUNG UNIVERSITY</w:t>
+        <w:t xml:space="preserve"> </w:t>
+      </w:r>
+      <w:r>
+        <w:rPr>
+          <w:color w:val="3B3838" w:themeColor="background2" w:themeShade="40"/>
+          <w:sz w:val="26"/>
+          <w:szCs w:val="26"/>
+        </w:rPr>
+        <w:t>VIVINT SMART HOME</w:t>
       </w:r>
     </w:p>
     <w:p>
@@ -1059,7 +971,7 @@
         <w:rPr>
           <w:color w:val="3B3838" w:themeColor="background2" w:themeShade="40"/>
         </w:rPr>
-        <w:t>Build cloud infrastructure with AWS to support BYU’s Crisis Informatics research platform</w:t>
+        <w:t>Collaborate across development teams to streamline ticket management</w:t>
       </w:r>
     </w:p>
     <w:p>
@@ -1078,7 +990,19 @@
         <w:rPr>
           <w:color w:val="3B3838" w:themeColor="background2" w:themeShade="40"/>
         </w:rPr>
-        <w:t>Scrape and analyze large social media datasets using Network Analysis, Topic Modeling, Sentiment Analysis, Geocoding, Time and Keywords, etc.</w:t>
+        <w:t>Analyze data produced by</w:t>
+      </w:r>
+      <w:r>
+        <w:rPr>
+          <w:color w:val="3B3838" w:themeColor="background2" w:themeShade="40"/>
+        </w:rPr>
+        <w:t xml:space="preserve"> in-house</w:t>
+      </w:r>
+      <w:r>
+        <w:rPr>
+          <w:color w:val="3B3838" w:themeColor="background2" w:themeShade="40"/>
+        </w:rPr>
+        <w:t xml:space="preserve"> technicians to drive efficiency and inform best practice</w:t>
       </w:r>
     </w:p>
     <w:p>
@@ -1090,131 +1014,14 @@
         </w:numPr>
         <w:ind w:left="720"/>
         <w:rPr>
-          <w:b/>
-          <w:bCs/>
-          <w:color w:val="3B3838" w:themeColor="background2" w:themeShade="40"/>
-        </w:rPr>
-      </w:pPr>
-      <w:r>
-        <w:rPr>
-          <w:color w:val="3B3838" w:themeColor="background2" w:themeShade="40"/>
-        </w:rPr>
-        <w:t xml:space="preserve">Implement </w:t>
-      </w:r>
-      <w:r>
-        <w:rPr>
-          <w:color w:val="3B3838" w:themeColor="background2" w:themeShade="40"/>
-        </w:rPr>
-        <w:t>ML</w:t>
-      </w:r>
-      <w:r>
-        <w:rPr>
-          <w:color w:val="3B3838" w:themeColor="background2" w:themeShade="40"/>
-        </w:rPr>
-        <w:t xml:space="preserve"> models to deploy research API at scale (Python, </w:t>
-      </w:r>
-      <w:proofErr w:type="spellStart"/>
-      <w:r>
-        <w:rPr>
-          <w:color w:val="3B3838" w:themeColor="background2" w:themeShade="40"/>
-        </w:rPr>
-        <w:t>Jupyter</w:t>
-      </w:r>
-      <w:proofErr w:type="spellEnd"/>
-      <w:r>
-        <w:rPr>
-          <w:color w:val="3B3838" w:themeColor="background2" w:themeShade="40"/>
-        </w:rPr>
-        <w:t>, TensorFlow)</w:t>
-      </w:r>
-      <w:r>
-        <w:rPr>
-          <w:b/>
-          <w:bCs/>
-          <w:color w:val="3B3838" w:themeColor="background2" w:themeShade="40"/>
-        </w:rPr>
-        <w:t xml:space="preserve"> </w:t>
-      </w:r>
-    </w:p>
-    <w:p>
-      <w:pPr>
-        <w:pStyle w:val="ListParagraph"/>
-        <w:ind w:left="900"/>
-        <w:rPr>
-          <w:color w:val="3B3838" w:themeColor="background2" w:themeShade="40"/>
-          <w:sz w:val="8"/>
-          <w:szCs w:val="8"/>
-        </w:rPr>
-      </w:pPr>
-    </w:p>
-    <w:p>
-      <w:pPr>
-        <w:pStyle w:val="ListParagraph"/>
-        <w:ind w:left="900"/>
-        <w:rPr>
-          <w:color w:val="3B3838" w:themeColor="background2" w:themeShade="40"/>
-          <w:sz w:val="8"/>
-          <w:szCs w:val="8"/>
-        </w:rPr>
-      </w:pPr>
-    </w:p>
-    <w:bookmarkEnd w:id="1"/>
-    <w:p>
-      <w:pPr>
-        <w:pStyle w:val="ListParagraph"/>
-        <w:ind w:left="0"/>
-        <w:rPr>
-          <w:b/>
-          <w:bCs/>
-          <w:color w:val="3B3838" w:themeColor="background2" w:themeShade="40"/>
-        </w:rPr>
-      </w:pPr>
-      <w:r>
-        <w:rPr>
-          <w:b/>
-          <w:bCs/>
-          <w:color w:val="3B3838" w:themeColor="background2" w:themeShade="40"/>
-        </w:rPr>
-        <w:t>JUNE 2019 – AUGUST 2019</w:t>
-      </w:r>
-    </w:p>
-    <w:p>
-      <w:pPr>
-        <w:pStyle w:val="ListParagraph"/>
-        <w:ind w:left="0"/>
-        <w:rPr>
-          <w:color w:val="3B3838" w:themeColor="background2" w:themeShade="40"/>
-          <w:sz w:val="26"/>
-          <w:szCs w:val="26"/>
-        </w:rPr>
-      </w:pPr>
-      <w:r>
-        <w:rPr>
-          <w:b/>
-          <w:bCs/>
-          <w:color w:val="1D9553"/>
-          <w:sz w:val="26"/>
-          <w:szCs w:val="26"/>
-        </w:rPr>
-        <w:t>CYBER OPERATIONS OFFICER - INTERN</w:t>
-      </w:r>
-      <w:r>
-        <w:rPr>
-          <w:b/>
-          <w:bCs/>
-          <w:color w:val="1D9553"/>
-          <w:sz w:val="26"/>
-          <w:szCs w:val="26"/>
-        </w:rPr>
-        <w:t xml:space="preserve">, </w:t>
-      </w:r>
-      <w:r>
-        <w:rPr>
-          <w:color w:val="3B3838" w:themeColor="background2" w:themeShade="40"/>
-          <w:sz w:val="26"/>
-          <w:szCs w:val="26"/>
-        </w:rPr>
-        <w:t>FEDERAL GOVERNMENT</w:t>
+          <w:color w:val="3B3838" w:themeColor="background2" w:themeShade="40"/>
+        </w:rPr>
+      </w:pPr>
+      <w:r>
+        <w:rPr>
+          <w:color w:val="3B3838" w:themeColor="background2" w:themeShade="40"/>
+        </w:rPr>
+        <w:t>Design web scraping/survey tools using Python, JavaScript, jQuery, HTML, and CSS</w:t>
       </w:r>
     </w:p>
     <w:p>
@@ -1226,14 +1033,167 @@
         </w:numPr>
         <w:ind w:left="720"/>
         <w:rPr>
-          <w:color w:val="3B3838" w:themeColor="background2" w:themeShade="40"/>
-        </w:rPr>
-      </w:pPr>
-      <w:r>
-        <w:rPr>
-          <w:color w:val="3B3838" w:themeColor="background2" w:themeShade="40"/>
-        </w:rPr>
-        <w:t>Support the design and testing of office internet networks.  Create documentation related to project implementations.  Coordinate and engage with inter-office components</w:t>
+          <w:b/>
+          <w:bCs/>
+          <w:color w:val="3B3838" w:themeColor="background2" w:themeShade="40"/>
+          <w:sz w:val="8"/>
+          <w:szCs w:val="8"/>
+        </w:rPr>
+      </w:pPr>
+      <w:r>
+        <w:rPr>
+          <w:color w:val="3B3838" w:themeColor="background2" w:themeShade="40"/>
+        </w:rPr>
+        <w:t>Develop Python and Bash scripts to perform data analysis</w:t>
+      </w:r>
+      <w:bookmarkStart w:id="0" w:name="_Hlk45140390"/>
+    </w:p>
+    <w:p>
+      <w:pPr>
+        <w:pStyle w:val="ListParagraph"/>
+        <w:rPr>
+          <w:b/>
+          <w:bCs/>
+          <w:color w:val="3B3838" w:themeColor="background2" w:themeShade="40"/>
+          <w:sz w:val="8"/>
+          <w:szCs w:val="8"/>
+        </w:rPr>
+      </w:pPr>
+    </w:p>
+    <w:p>
+      <w:pPr>
+        <w:pStyle w:val="ListParagraph"/>
+        <w:ind w:left="0"/>
+        <w:rPr>
+          <w:b/>
+          <w:bCs/>
+          <w:color w:val="3B3838" w:themeColor="background2" w:themeShade="40"/>
+        </w:rPr>
+      </w:pPr>
+      <w:r>
+        <w:rPr>
+          <w:b/>
+          <w:bCs/>
+          <w:color w:val="3B3838" w:themeColor="background2" w:themeShade="40"/>
+        </w:rPr>
+        <w:t>SEPTEMBER 2017 – PRESENT</w:t>
+      </w:r>
+    </w:p>
+    <w:p>
+      <w:pPr>
+        <w:pStyle w:val="ListParagraph"/>
+        <w:ind w:left="0"/>
+        <w:rPr>
+          <w:color w:val="3B3838" w:themeColor="background2" w:themeShade="40"/>
+          <w:sz w:val="26"/>
+          <w:szCs w:val="26"/>
+        </w:rPr>
+      </w:pPr>
+      <w:r>
+        <w:rPr>
+          <w:b/>
+          <w:bCs/>
+          <w:color w:val="1D9553"/>
+          <w:sz w:val="26"/>
+          <w:szCs w:val="26"/>
+        </w:rPr>
+        <w:t>25U – SIGNAL SUPPORT SYSTEM SPECIALIST</w:t>
+      </w:r>
+      <w:r>
+        <w:rPr>
+          <w:b/>
+          <w:bCs/>
+          <w:color w:val="1D9553"/>
+          <w:sz w:val="26"/>
+          <w:szCs w:val="26"/>
+        </w:rPr>
+        <w:t xml:space="preserve">, </w:t>
+      </w:r>
+      <w:r>
+        <w:rPr>
+          <w:color w:val="3B3838" w:themeColor="background2" w:themeShade="40"/>
+          <w:sz w:val="26"/>
+          <w:szCs w:val="26"/>
+        </w:rPr>
+        <w:t xml:space="preserve">US </w:t>
+      </w:r>
+      <w:r>
+        <w:rPr>
+          <w:color w:val="3B3838" w:themeColor="background2" w:themeShade="40"/>
+          <w:sz w:val="26"/>
+          <w:szCs w:val="26"/>
+        </w:rPr>
+        <w:t>ARMY RESERVES</w:t>
+      </w:r>
+    </w:p>
+    <w:p>
+      <w:pPr>
+        <w:pStyle w:val="ListParagraph"/>
+        <w:rPr>
+          <w:b/>
+          <w:bCs/>
+          <w:color w:val="3B3838" w:themeColor="background2" w:themeShade="40"/>
+          <w:sz w:val="8"/>
+          <w:szCs w:val="8"/>
+        </w:rPr>
+      </w:pPr>
+    </w:p>
+    <w:p>
+      <w:pPr>
+        <w:pStyle w:val="ListParagraph"/>
+        <w:ind w:left="0"/>
+        <w:rPr>
+          <w:b/>
+          <w:bCs/>
+          <w:color w:val="3B3838" w:themeColor="background2" w:themeShade="40"/>
+        </w:rPr>
+      </w:pPr>
+      <w:r>
+        <w:rPr>
+          <w:b/>
+          <w:bCs/>
+          <w:color w:val="3B3838" w:themeColor="background2" w:themeShade="40"/>
+        </w:rPr>
+        <w:t>NOVEMBER 2019 – APRIL 2020</w:t>
+      </w:r>
+    </w:p>
+    <w:p>
+      <w:pPr>
+        <w:pStyle w:val="ListParagraph"/>
+        <w:ind w:left="0"/>
+        <w:rPr>
+          <w:color w:val="3B3838" w:themeColor="background2" w:themeShade="40"/>
+          <w:sz w:val="26"/>
+          <w:szCs w:val="26"/>
+        </w:rPr>
+      </w:pPr>
+      <w:r>
+        <w:rPr>
+          <w:b/>
+          <w:bCs/>
+          <w:color w:val="1D9553"/>
+          <w:sz w:val="26"/>
+          <w:szCs w:val="26"/>
+        </w:rPr>
+        <w:t>CRISIS INFORMATICS RESEARCH ASSISTANT</w:t>
+      </w:r>
+      <w:r>
+        <w:rPr>
+          <w:b/>
+          <w:bCs/>
+          <w:color w:val="1D9553"/>
+          <w:sz w:val="26"/>
+          <w:szCs w:val="26"/>
+        </w:rPr>
+        <w:t xml:space="preserve">, </w:t>
+      </w:r>
+      <w:r>
+        <w:rPr>
+          <w:color w:val="3B3838" w:themeColor="background2" w:themeShade="40"/>
+          <w:sz w:val="26"/>
+          <w:szCs w:val="26"/>
+        </w:rPr>
+        <w:t>BRIGHAM YOUNG UNIVERSITY</w:t>
       </w:r>
     </w:p>
     <w:p>
@@ -1245,6 +1205,199 @@
         </w:numPr>
         <w:ind w:left="720"/>
         <w:rPr>
+          <w:color w:val="3B3838" w:themeColor="background2" w:themeShade="40"/>
+        </w:rPr>
+      </w:pPr>
+      <w:r>
+        <w:rPr>
+          <w:color w:val="3B3838" w:themeColor="background2" w:themeShade="40"/>
+        </w:rPr>
+        <w:t>Build cloud infrastructure with AWS to support BYU’s Crisis Informatics research platform</w:t>
+      </w:r>
+    </w:p>
+    <w:p>
+      <w:pPr>
+        <w:pStyle w:val="ListParagraph"/>
+        <w:numPr>
+          <w:ilvl w:val="0"/>
+          <w:numId w:val="4"/>
+        </w:numPr>
+        <w:ind w:left="720"/>
+        <w:rPr>
+          <w:color w:val="3B3838" w:themeColor="background2" w:themeShade="40"/>
+        </w:rPr>
+      </w:pPr>
+      <w:r>
+        <w:rPr>
+          <w:color w:val="3B3838" w:themeColor="background2" w:themeShade="40"/>
+        </w:rPr>
+        <w:t>Scrape and analyze large social media datasets using Network Analysis, Topic Modeling, Sentiment Analysis, Geocoding, Time and Keywords, etc.</w:t>
+      </w:r>
+    </w:p>
+    <w:p>
+      <w:pPr>
+        <w:pStyle w:val="ListParagraph"/>
+        <w:numPr>
+          <w:ilvl w:val="0"/>
+          <w:numId w:val="4"/>
+        </w:numPr>
+        <w:ind w:left="720"/>
+        <w:rPr>
+          <w:b/>
+          <w:bCs/>
+          <w:color w:val="3B3838" w:themeColor="background2" w:themeShade="40"/>
+        </w:rPr>
+      </w:pPr>
+      <w:r>
+        <w:rPr>
+          <w:color w:val="3B3838" w:themeColor="background2" w:themeShade="40"/>
+        </w:rPr>
+        <w:t xml:space="preserve">Implement </w:t>
+      </w:r>
+      <w:r>
+        <w:rPr>
+          <w:color w:val="3B3838" w:themeColor="background2" w:themeShade="40"/>
+        </w:rPr>
+        <w:t>ML</w:t>
+      </w:r>
+      <w:r>
+        <w:rPr>
+          <w:color w:val="3B3838" w:themeColor="background2" w:themeShade="40"/>
+        </w:rPr>
+        <w:t xml:space="preserve"> models to deploy research API at scale (Python, </w:t>
+      </w:r>
+      <w:proofErr w:type="spellStart"/>
+      <w:r>
+        <w:rPr>
+          <w:color w:val="3B3838" w:themeColor="background2" w:themeShade="40"/>
+        </w:rPr>
+        <w:t>Jupyter</w:t>
+      </w:r>
+      <w:proofErr w:type="spellEnd"/>
+      <w:r>
+        <w:rPr>
+          <w:color w:val="3B3838" w:themeColor="background2" w:themeShade="40"/>
+        </w:rPr>
+        <w:t>, TensorFlow)</w:t>
+      </w:r>
+      <w:r>
+        <w:rPr>
+          <w:b/>
+          <w:bCs/>
+          <w:color w:val="3B3838" w:themeColor="background2" w:themeShade="40"/>
+        </w:rPr>
+        <w:t xml:space="preserve"> </w:t>
+      </w:r>
+    </w:p>
+    <w:p>
+      <w:pPr>
+        <w:pStyle w:val="ListParagraph"/>
+        <w:ind w:left="900"/>
+        <w:rPr>
+          <w:color w:val="3B3838" w:themeColor="background2" w:themeShade="40"/>
+          <w:sz w:val="8"/>
+          <w:szCs w:val="8"/>
+        </w:rPr>
+      </w:pPr>
+    </w:p>
+    <w:p>
+      <w:pPr>
+        <w:pStyle w:val="ListParagraph"/>
+        <w:ind w:left="900"/>
+        <w:rPr>
+          <w:color w:val="3B3838" w:themeColor="background2" w:themeShade="40"/>
+          <w:sz w:val="8"/>
+          <w:szCs w:val="8"/>
+        </w:rPr>
+      </w:pPr>
+    </w:p>
+    <w:bookmarkEnd w:id="0"/>
+    <w:p>
+      <w:pPr>
+        <w:pStyle w:val="ListParagraph"/>
+        <w:ind w:left="0"/>
+        <w:rPr>
+          <w:b/>
+          <w:bCs/>
+          <w:color w:val="3B3838" w:themeColor="background2" w:themeShade="40"/>
+        </w:rPr>
+      </w:pPr>
+      <w:r>
+        <w:rPr>
+          <w:b/>
+          <w:bCs/>
+          <w:color w:val="3B3838" w:themeColor="background2" w:themeShade="40"/>
+        </w:rPr>
+        <w:t>JUNE 2019 – AUGUST 2019</w:t>
+      </w:r>
+    </w:p>
+    <w:p>
+      <w:pPr>
+        <w:pStyle w:val="ListParagraph"/>
+        <w:ind w:left="0"/>
+        <w:rPr>
+          <w:color w:val="3B3838" w:themeColor="background2" w:themeShade="40"/>
+          <w:sz w:val="26"/>
+          <w:szCs w:val="26"/>
+        </w:rPr>
+      </w:pPr>
+      <w:r>
+        <w:rPr>
+          <w:b/>
+          <w:bCs/>
+          <w:color w:val="1D9553"/>
+          <w:sz w:val="26"/>
+          <w:szCs w:val="26"/>
+        </w:rPr>
+        <w:t>CYBER OPERATIONS OFFICER - INTERN</w:t>
+      </w:r>
+      <w:r>
+        <w:rPr>
+          <w:b/>
+          <w:bCs/>
+          <w:color w:val="1D9553"/>
+          <w:sz w:val="26"/>
+          <w:szCs w:val="26"/>
+        </w:rPr>
+        <w:t xml:space="preserve">, </w:t>
+      </w:r>
+      <w:r>
+        <w:rPr>
+          <w:color w:val="3B3838" w:themeColor="background2" w:themeShade="40"/>
+          <w:sz w:val="26"/>
+          <w:szCs w:val="26"/>
+        </w:rPr>
+        <w:t>FEDERAL GOVERNMENT</w:t>
+      </w:r>
+    </w:p>
+    <w:p>
+      <w:pPr>
+        <w:pStyle w:val="ListParagraph"/>
+        <w:numPr>
+          <w:ilvl w:val="0"/>
+          <w:numId w:val="4"/>
+        </w:numPr>
+        <w:ind w:left="720"/>
+        <w:rPr>
+          <w:color w:val="3B3838" w:themeColor="background2" w:themeShade="40"/>
+        </w:rPr>
+      </w:pPr>
+      <w:r>
+        <w:rPr>
+          <w:color w:val="3B3838" w:themeColor="background2" w:themeShade="40"/>
+        </w:rPr>
+        <w:t>Support the design and testing of office internet networks.  Create documentation related to project implementations.  Coordinate and engage with inter-office components</w:t>
+      </w:r>
+    </w:p>
+    <w:p>
+      <w:pPr>
+        <w:pStyle w:val="ListParagraph"/>
+        <w:numPr>
+          <w:ilvl w:val="0"/>
+          <w:numId w:val="4"/>
+        </w:numPr>
+        <w:ind w:left="720"/>
+        <w:rPr>
           <w:rFonts w:ascii="Georgia" w:hAnsi="Georgia" w:cstheme="minorHAnsi"/>
           <w:b/>
           <w:bCs/>
@@ -1274,7 +1427,12 @@
           <w:szCs w:val="28"/>
         </w:rPr>
       </w:pPr>
-      <w:r>
+    </w:p>
+    <w:p>
+      <w:pPr>
+        <w:pStyle w:val="Title"/>
+        <w:ind w:left="-540"/>
+        <w:jc w:val="left"/>
         <w:rPr>
           <w:rFonts w:ascii="Georgia" w:hAnsi="Georgia" w:cstheme="minorHAnsi"/>
           <w:b/>
@@ -1283,6 +1441,17 @@
           <w:sz w:val="28"/>
           <w:szCs w:val="28"/>
         </w:rPr>
+      </w:pPr>
+      <w:r>
+        <w:rPr>
+          <w:rFonts w:ascii="Georgia" w:hAnsi="Georgia" w:cstheme="minorHAnsi"/>
+          <w:b/>
+          <w:bCs/>
+          <w:color w:val="000000" w:themeColor="text1"/>
+          <w:sz w:val="28"/>
+          <w:szCs w:val="28"/>
+        </w:rPr>
+        <w:lastRenderedPageBreak/>
         <w:t>Education</w:t>
       </w:r>
     </w:p>
@@ -1472,7 +1641,7 @@
 </file>
 
 <file path=word/numbering.xml><?xml version="1.0" encoding="utf-8"?>
-<w:numbering xmlns:wpc="http://schemas.microsoft.com/office/word/2010/wordprocessingCanvas" xmlns:cx="http://schemas.microsoft.com/office/drawing/2014/chartex" xmlns:cx1="http://schemas.microsoft.com/office/drawing/2015/9/8/chartex" xmlns:cx2="http://schemas.microsoft.com/office/drawing/2015/10/21/chartex" xmlns:cx3="http://schemas.microsoft.com/office/drawing/2016/5/9/chartex" xmlns:cx4="http://schemas.microsoft.com/office/drawing/2016/5/10/chartex" xmlns:cx5="http://schemas.microsoft.com/office/drawing/2016/5/11/chartex" xmlns:cx6="http://schemas.microsoft.com/office/drawing/2016/5/12/chartex" xmlns:cx7="http://schemas.microsoft.com/office/drawing/2016/5/13/chartex" xmlns:cx8="http://schemas.microsoft.com/office/drawing/2016/5/14/chartex" xmlns:mc="http://schemas.openxmlformats.org/markup-compatibility/2006" xmlns:aink="http://schemas.microsoft.com/office/drawing/2016/ink" xmlns:am3d="http://schemas.microsoft.com/office/drawing/2017/model3d" xmlns:o="urn:schemas-microsoft-com:office:office" xmlns:r="http://schemas.openxmlformats.org/officeDocument/2006/relationships" xmlns:m="http://schemas.openxmlformats.org/officeDocument/2006/math" xmlns:v="urn:schemas-microsoft-com:vml" xmlns:wp14="http://schemas.microsoft.com/office/word/2010/wordprocessingDrawing" xmlns:wp="http://schemas.openxmlformats.org/drawingml/2006/wordprocessingDrawing" xmlns:w10="urn:schemas-microsoft-com:office:word" xmlns:w="http://schemas.openxmlformats.org/wordprocessingml/2006/main" xmlns:w14="http://schemas.microsoft.com/office/word/2010/wordml" xmlns:w15="http://schemas.microsoft.com/office/word/2012/wordml" xmlns:w16cid="http://schemas.microsoft.com/office/word/2016/wordml/cid" xmlns:w16se="http://schemas.microsoft.com/office/word/2015/wordml/symex" xmlns:wpg="http://schemas.microsoft.com/office/word/2010/wordprocessingGroup" xmlns:wpi="http://schemas.microsoft.com/office/word/2010/wordprocessingInk" xmlns:wne="http://schemas.microsoft.com/office/word/2006/wordml" xmlns:wps="http://schemas.microsoft.com/office/word/2010/wordprocessingShape" mc:Ignorable="w14 w15 w16se w16cid wp14">
+<w:numbering xmlns:wpc="http://schemas.microsoft.com/office/word/2010/wordprocessingCanvas" xmlns:cx="http://schemas.microsoft.com/office/drawing/2014/chartex" xmlns:cx1="http://schemas.microsoft.com/office/drawing/2015/9/8/chartex" xmlns:cx2="http://schemas.microsoft.com/office/drawing/2015/10/21/chartex" xmlns:cx3="http://schemas.microsoft.com/office/drawing/2016/5/9/chartex" xmlns:cx4="http://schemas.microsoft.com/office/drawing/2016/5/10/chartex" xmlns:cx5="http://schemas.microsoft.com/office/drawing/2016/5/11/chartex" xmlns:cx6="http://schemas.microsoft.com/office/drawing/2016/5/12/chartex" xmlns:cx7="http://schemas.microsoft.com/office/drawing/2016/5/13/chartex" xmlns:cx8="http://schemas.microsoft.com/office/drawing/2016/5/14/chartex" xmlns:mc="http://schemas.openxmlformats.org/markup-compatibility/2006" xmlns:aink="http://schemas.microsoft.com/office/drawing/2016/ink" xmlns:am3d="http://schemas.microsoft.com/office/drawing/2017/model3d" xmlns:o="urn:schemas-microsoft-com:office:office" xmlns:r="http://schemas.openxmlformats.org/officeDocument/2006/relationships" xmlns:m="http://schemas.openxmlformats.org/officeDocument/2006/math" xmlns:v="urn:schemas-microsoft-com:vml" xmlns:wp14="http://schemas.microsoft.com/office/word/2010/wordprocessingDrawing" xmlns:wp="http://schemas.openxmlformats.org/drawingml/2006/wordprocessingDrawing" xmlns:w10="urn:schemas-microsoft-com:office:word" xmlns:w="http://schemas.openxmlformats.org/wordprocessingml/2006/main" xmlns:w14="http://schemas.microsoft.com/office/word/2010/wordml" xmlns:w15="http://schemas.microsoft.com/office/word/2012/wordml" xmlns:w16cex="http://schemas.microsoft.com/office/word/2018/wordml/cex" xmlns:w16cid="http://schemas.microsoft.com/office/word/2016/wordml/cid" xmlns:w16="http://schemas.microsoft.com/office/word/2018/wordml" xmlns:w16se="http://schemas.microsoft.com/office/word/2015/wordml/symex" xmlns:wpg="http://schemas.microsoft.com/office/word/2010/wordprocessingGroup" xmlns:wpi="http://schemas.microsoft.com/office/word/2010/wordprocessingInk" xmlns:wne="http://schemas.microsoft.com/office/word/2006/wordml" xmlns:wps="http://schemas.microsoft.com/office/word/2010/wordprocessingShape" mc:Ignorable="w14 w15 w16se w16cid w16 w16cex wp14">
   <w:abstractNum w:abstractNumId="0" w15:restartNumberingAfterBreak="0">
     <w:nsid w:val="052E5349"/>
     <w:multiLevelType w:val="hybridMultilevel"/>
@@ -1943,7 +2112,7 @@
 </file>
 
 <file path=word/styles.xml><?xml version="1.0" encoding="utf-8"?>
-<w:styles xmlns:mc="http://schemas.openxmlformats.org/markup-compatibility/2006" xmlns:r="http://schemas.openxmlformats.org/officeDocument/2006/relationships" xmlns:w="http://schemas.openxmlformats.org/wordprocessingml/2006/main" xmlns:w14="http://schemas.microsoft.com/office/word/2010/wordml" xmlns:w15="http://schemas.microsoft.com/office/word/2012/wordml" xmlns:w16cid="http://schemas.microsoft.com/office/word/2016/wordml/cid" xmlns:w16se="http://schemas.microsoft.com/office/word/2015/wordml/symex" mc:Ignorable="w14 w15 w16se w16cid">
+<w:styles xmlns:mc="http://schemas.openxmlformats.org/markup-compatibility/2006" xmlns:r="http://schemas.openxmlformats.org/officeDocument/2006/relationships" xmlns:w="http://schemas.openxmlformats.org/wordprocessingml/2006/main" xmlns:w14="http://schemas.microsoft.com/office/word/2010/wordml" xmlns:w15="http://schemas.microsoft.com/office/word/2012/wordml" xmlns:w16cex="http://schemas.microsoft.com/office/word/2018/wordml/cex" xmlns:w16cid="http://schemas.microsoft.com/office/word/2016/wordml/cid" xmlns:w16="http://schemas.microsoft.com/office/word/2018/wordml" xmlns:w16se="http://schemas.microsoft.com/office/word/2015/wordml/symex" mc:Ignorable="w14 w15 w16se w16cid w16 w16cex">
   <w:docDefaults>
     <w:rPrDefault>
       <w:rPr>
@@ -1959,7 +2128,7 @@
       </w:pPr>
     </w:pPrDefault>
   </w:docDefaults>
-  <w:latentStyles w:defLockedState="0" w:defUIPriority="99" w:defSemiHidden="0" w:defUnhideWhenUsed="0" w:defQFormat="0" w:count="377">
+  <w:latentStyles w:defLockedState="0" w:defUIPriority="99" w:defSemiHidden="0" w:defUnhideWhenUsed="0" w:defQFormat="0" w:count="376">
     <w:lsdException w:name="Normal" w:uiPriority="0" w:qFormat="1"/>
     <w:lsdException w:name="heading 1" w:uiPriority="9" w:qFormat="1"/>
     <w:lsdException w:name="heading 2" w:semiHidden="1" w:uiPriority="9" w:unhideWhenUsed="1" w:qFormat="1"/>
@@ -2336,7 +2505,6 @@
     <w:lsdException w:name="Hashtag" w:semiHidden="1" w:unhideWhenUsed="1"/>
     <w:lsdException w:name="Unresolved Mention" w:semiHidden="1" w:unhideWhenUsed="1"/>
     <w:lsdException w:name="Smart Link" w:semiHidden="1" w:unhideWhenUsed="1"/>
-    <w:lsdException w:name="Smart Link Error" w:semiHidden="1" w:unhideWhenUsed="1"/>
   </w:latentStyles>
   <w:style w:type="paragraph" w:default="1" w:styleId="Normal">
     <w:name w:val="Normal"/>

</xml_diff>